<commit_message>
updates to schedule and minor edits
</commit_message>
<xml_diff>
--- a/Intro_to_R_Remote_Sessions_Syllabus_2020.docx
+++ b/Intro_to_R_Remote_Sessions_Syllabus_2020.docx
@@ -72,12 +72,7 @@
       </w:r>
       <w:proofErr w:type="spellEnd"/>
       <w:r>
-        <w:t xml:space="preserve"> is relatively</w:t>
-      </w:r>
-      <w:bookmarkStart w:id="0" w:name="_GoBack"/>
-      <w:bookmarkEnd w:id="0"/>
-      <w:r>
-        <w:t xml:space="preserve"> recent, there is already a seasoned R-users group and many teams use this tool to help speed research. </w:t>
+        <w:t xml:space="preserve"> is relatively recent, there is already a seasoned R-users group and many teams use this tool to help speed research. </w:t>
       </w:r>
     </w:p>
     <w:p>
@@ -238,21 +233,7 @@
             <w:rStyle w:val="Hyperlink"/>
             <w:rFonts w:eastAsia="Times New Roman"/>
           </w:rPr>
-          <w:t>https://gith</w:t>
-        </w:r>
-        <w:r>
-          <w:rPr>
-            <w:rStyle w:val="Hyperlink"/>
-            <w:rFonts w:eastAsia="Times New Roman"/>
-          </w:rPr>
-          <w:t>u</w:t>
-        </w:r>
-        <w:r>
-          <w:rPr>
-            <w:rStyle w:val="Hyperlink"/>
-            <w:rFonts w:eastAsia="Times New Roman"/>
-          </w:rPr>
-          <w:t>b.com/MagB/R_Course1</w:t>
+          <w:t>https://github.com/MagB/R_Course1</w:t>
         </w:r>
       </w:hyperlink>
     </w:p>
@@ -450,10 +431,7 @@
         <w:tab/>
       </w:r>
       <w:r>
-        <w:t xml:space="preserve">   -</w:t>
-      </w:r>
-      <w:r>
-        <w:t>Intro to R/</w:t>
+        <w:t xml:space="preserve">   -Intro to R/</w:t>
       </w:r>
       <w:proofErr w:type="spellStart"/>
       <w:r>
@@ -472,10 +450,7 @@
         <w:tab/>
       </w:r>
       <w:r>
-        <w:t xml:space="preserve">   -</w:t>
-      </w:r>
-      <w:r>
-        <w:t>Finding course material</w:t>
+        <w:t xml:space="preserve">   -Finding course material</w:t>
       </w:r>
     </w:p>
     <w:p>
@@ -486,10 +461,7 @@
         <w:tab/>
       </w:r>
       <w:r>
-        <w:t xml:space="preserve">   -</w:t>
-      </w:r>
-      <w:r>
-        <w:t>Tips on using SLACK and Zoom</w:t>
+        <w:t xml:space="preserve">   -Tips on using SLACK and Zoom</w:t>
       </w:r>
       <w:r>
         <w:tab/>
@@ -500,10 +472,7 @@
         <w:ind w:left="720"/>
       </w:pPr>
       <w:r>
-        <w:t>-</w:t>
-      </w:r>
-      <w:r>
-        <w:t>Let’s get you setup. Time will be set aside to offer one-on-one help to install, open and navigating R/</w:t>
+        <w:t>-Let’s get you setup. Time will be set aside to offer one-on-one help to install, open and navigating R/</w:t>
       </w:r>
       <w:proofErr w:type="spellStart"/>
       <w:r>
@@ -542,10 +511,7 @@
         <w:tab/>
       </w:r>
       <w:r>
-        <w:t>-</w:t>
-      </w:r>
-      <w:r>
-        <w:t>Why R/Studio (30-45min)—May be of general interest</w:t>
+        <w:t>-Why R/Studio (30-45min)—May be of general interest</w:t>
       </w:r>
     </w:p>
     <w:p>
@@ -556,10 +522,64 @@
         <w:tab/>
       </w:r>
       <w:r>
+        <w:t xml:space="preserve"> -R as a Calculator </w:t>
+      </w:r>
+    </w:p>
+    <w:p>
+      <w:r>
+        <w:t xml:space="preserve">   </w:t>
+      </w:r>
+      <w:r>
+        <w:tab/>
+      </w:r>
+      <w:r>
+        <w:t xml:space="preserve"> -Variable Assignment </w:t>
+      </w:r>
+    </w:p>
+    <w:p>
+      <w:pPr>
+        <w:rPr>
+          <w:b/>
+        </w:rPr>
+      </w:pPr>
+    </w:p>
+    <w:p>
+      <w:pPr>
+        <w:rPr>
+          <w:b/>
+        </w:rPr>
+      </w:pPr>
+    </w:p>
+    <w:p>
+      <w:pPr>
+        <w:rPr>
+          <w:b/>
+        </w:rPr>
+      </w:pPr>
+      <w:r>
+        <w:rPr>
+          <w:b/>
+        </w:rPr>
+        <w:t>Day 3:</w:t>
+      </w:r>
+    </w:p>
+    <w:p>
+      <w:r>
+        <w:t xml:space="preserve">   </w:t>
+      </w:r>
+      <w:r>
+        <w:tab/>
+      </w:r>
+      <w:r>
         <w:t xml:space="preserve"> -</w:t>
       </w:r>
-      <w:r>
-        <w:t xml:space="preserve">R as a Calculator </w:t>
+      <w:proofErr w:type="spellStart"/>
+      <w:r>
+        <w:t>Subsetting</w:t>
+      </w:r>
+      <w:proofErr w:type="spellEnd"/>
+      <w:r>
+        <w:t xml:space="preserve">/querying vectors </w:t>
       </w:r>
     </w:p>
     <w:p>
@@ -570,159 +590,84 @@
         <w:tab/>
       </w:r>
       <w:r>
+        <w:t xml:space="preserve"> -3_Intro to Data Frames</w:t>
+      </w:r>
+    </w:p>
+    <w:p>
+      <w:r>
+        <w:t xml:space="preserve">   </w:t>
+      </w:r>
+      <w:r>
+        <w:tab/>
+      </w:r>
+      <w:r>
+        <w:t xml:space="preserve"> -Exercises and practice</w:t>
+      </w:r>
+    </w:p>
+    <w:p>
+      <w:r>
+        <w:t xml:space="preserve">   </w:t>
+      </w:r>
+      <w:r>
+        <w:tab/>
+      </w:r>
+      <w:r>
         <w:t xml:space="preserve"> -</w:t>
       </w:r>
       <w:r>
-        <w:t xml:space="preserve">Variable Assignment </w:t>
-      </w:r>
-    </w:p>
-    <w:p>
-      <w:pPr>
-        <w:rPr>
-          <w:b/>
-        </w:rPr>
-      </w:pPr>
-    </w:p>
-    <w:p>
-      <w:pPr>
-        <w:rPr>
-          <w:b/>
-        </w:rPr>
-      </w:pPr>
-    </w:p>
-    <w:p>
-      <w:pPr>
-        <w:rPr>
-          <w:b/>
-        </w:rPr>
-      </w:pPr>
-      <w:r>
-        <w:rPr>
-          <w:b/>
-        </w:rPr>
-        <w:t>Day 3:</w:t>
-      </w:r>
-    </w:p>
-    <w:p>
-      <w:r>
-        <w:t xml:space="preserve">   </w:t>
+        <w:t>Optional: i</w:t>
+      </w:r>
+      <w:r>
+        <w:t>nteractive R learning with “SWIRL” package</w:t>
+      </w:r>
+    </w:p>
+    <w:p>
+      <w:pPr>
+        <w:rPr>
+          <w:b/>
+        </w:rPr>
+      </w:pPr>
+    </w:p>
+    <w:p>
+      <w:pPr>
+        <w:rPr>
+          <w:b/>
+        </w:rPr>
+      </w:pPr>
+    </w:p>
+    <w:p>
+      <w:pPr>
+        <w:rPr>
+          <w:b/>
+        </w:rPr>
+      </w:pPr>
+      <w:r>
+        <w:rPr>
+          <w:b/>
+        </w:rPr>
+        <w:t>Day 4:</w:t>
+      </w:r>
+    </w:p>
+    <w:p>
+      <w:r>
+        <w:t xml:space="preserve">    </w:t>
       </w:r>
       <w:r>
         <w:tab/>
       </w:r>
       <w:r>
-        <w:t xml:space="preserve"> -</w:t>
-      </w:r>
-      <w:proofErr w:type="spellStart"/>
-      <w:r>
-        <w:t>Subsetting</w:t>
-      </w:r>
-      <w:proofErr w:type="spellEnd"/>
-      <w:r>
-        <w:t xml:space="preserve">/querying vectors </w:t>
-      </w:r>
-    </w:p>
-    <w:p>
-      <w:r>
-        <w:t xml:space="preserve">   </w:t>
+        <w:t xml:space="preserve">-Base plots, basic data visualizations </w:t>
+      </w:r>
+    </w:p>
+    <w:p>
+      <w:r>
+        <w:t xml:space="preserve"> </w:t>
       </w:r>
       <w:r>
         <w:tab/>
       </w:r>
       <w:r>
-        <w:t xml:space="preserve"> -</w:t>
-      </w:r>
-      <w:r>
-        <w:t>3_Intro to Data Frames</w:t>
-      </w:r>
-    </w:p>
-    <w:p>
-      <w:r>
-        <w:t xml:space="preserve">   </w:t>
-      </w:r>
-      <w:r>
-        <w:tab/>
-      </w:r>
-      <w:r>
-        <w:t xml:space="preserve"> -</w:t>
-      </w:r>
-      <w:r>
-        <w:t>Exercises and practice</w:t>
-      </w:r>
-    </w:p>
-    <w:p>
-      <w:r>
-        <w:t xml:space="preserve">   </w:t>
-      </w:r>
-      <w:r>
-        <w:tab/>
-      </w:r>
-      <w:r>
-        <w:t xml:space="preserve"> -</w:t>
-      </w:r>
-      <w:r>
-        <w:t>Optional: i</w:t>
-      </w:r>
-      <w:r>
-        <w:t>nteractive</w:t>
-      </w:r>
-      <w:r>
-        <w:t xml:space="preserve"> R learning with “SWIRL” package</w:t>
-      </w:r>
-    </w:p>
-    <w:p>
-      <w:pPr>
-        <w:rPr>
-          <w:b/>
-        </w:rPr>
-      </w:pPr>
-    </w:p>
-    <w:p>
-      <w:pPr>
-        <w:rPr>
-          <w:b/>
-        </w:rPr>
-      </w:pPr>
-    </w:p>
-    <w:p>
-      <w:pPr>
-        <w:rPr>
-          <w:b/>
-        </w:rPr>
-      </w:pPr>
-      <w:r>
-        <w:rPr>
-          <w:b/>
-        </w:rPr>
-        <w:t>Day 4:</w:t>
-      </w:r>
-    </w:p>
-    <w:p>
-      <w:r>
-        <w:t xml:space="preserve">    </w:t>
-      </w:r>
-      <w:r>
-        <w:tab/>
-      </w:r>
-      <w:r>
-        <w:t>-</w:t>
-      </w:r>
-      <w:r>
-        <w:t xml:space="preserve">Base plots, basic data visualizations </w:t>
-      </w:r>
-    </w:p>
-    <w:p>
-      <w:r>
-        <w:t xml:space="preserve"> </w:t>
-      </w:r>
-      <w:r>
-        <w:tab/>
-      </w:r>
-      <w:r>
-        <w:t>-</w:t>
-      </w:r>
-      <w:r>
-        <w:t>Installing and loading packages</w:t>
+        <w:t>-Installing and loading packages</w:t>
       </w:r>
     </w:p>
     <w:p>
@@ -773,10 +718,7 @@
         <w:tab/>
       </w:r>
       <w:r>
-        <w:t>-</w:t>
-      </w:r>
-      <w:r>
-        <w:t>Review material and exercises</w:t>
+        <w:t>-Review material and exercises</w:t>
       </w:r>
     </w:p>
     <w:p>
@@ -787,10 +729,7 @@
         <w:tab/>
       </w:r>
       <w:r>
-        <w:t>-</w:t>
-      </w:r>
-      <w:r>
-        <w:t xml:space="preserve">Introduction to the </w:t>
+        <w:t xml:space="preserve">-Introduction to the </w:t>
       </w:r>
       <w:proofErr w:type="spellStart"/>
       <w:r>
@@ -856,10 +795,7 @@
         <w:tab/>
       </w:r>
       <w:r>
-        <w:t>-</w:t>
-      </w:r>
-      <w:r>
-        <w:t>The piping operator: combining multiple data wrangling steps</w:t>
+        <w:t>-The piping operator: combining multiple data wrangling steps</w:t>
       </w:r>
     </w:p>
     <w:p>
@@ -867,10 +803,7 @@
         <w:ind w:firstLine="720"/>
       </w:pPr>
       <w:r>
-        <w:t>-</w:t>
-      </w:r>
-      <w:r>
-        <w:t>exercises</w:t>
+        <w:t>-exercises</w:t>
       </w:r>
     </w:p>
     <w:p/>
@@ -892,10 +825,7 @@
         <w:ind w:firstLine="720"/>
       </w:pPr>
       <w:r>
-        <w:t>-</w:t>
-      </w:r>
-      <w:r>
-        <w:t xml:space="preserve">Review </w:t>
+        <w:t xml:space="preserve">-Review </w:t>
       </w:r>
     </w:p>
     <w:p>
@@ -906,41 +836,18 @@
         </w:rPr>
       </w:pPr>
       <w:r>
-        <w:t>-</w:t>
-      </w:r>
-      <w:r>
-        <w:t>Joining and merging datasets</w:t>
-      </w:r>
-    </w:p>
-    <w:p>
-      <w:pPr>
-        <w:rPr>
-          <w:b/>
-        </w:rPr>
-      </w:pPr>
-    </w:p>
-    <w:p>
-      <w:pPr>
-        <w:rPr>
-          <w:b/>
-        </w:rPr>
-      </w:pPr>
-      <w:r>
-        <w:rPr>
-          <w:b/>
-        </w:rPr>
-        <w:t xml:space="preserve">Day 8 </w:t>
+        <w:t>-Joining and merging datasets</w:t>
       </w:r>
     </w:p>
     <w:p>
       <w:pPr>
         <w:ind w:firstLine="720"/>
-      </w:pPr>
-      <w:r>
-        <w:t>-</w:t>
-      </w:r>
-      <w:r>
-        <w:t xml:space="preserve">Intro to ggplot2 (fast, easy, publication quality data </w:t>
+        <w:rPr>
+          <w:b/>
+        </w:rPr>
+      </w:pPr>
+      <w:r>
+        <w:t xml:space="preserve">-Intro to ggplot2 (fast, easy, publication quality data </w:t>
       </w:r>
       <w:proofErr w:type="spellStart"/>
       <w:r>
@@ -955,32 +862,34 @@
       <w:pPr>
         <w:ind w:firstLine="720"/>
       </w:pPr>
-      <w:r>
-        <w:t>-</w:t>
-      </w:r>
-      <w:r>
-        <w:t>Exercises</w:t>
-      </w:r>
-    </w:p>
-    <w:p>
-      <w:pPr>
-        <w:rPr>
-          <w:b/>
-        </w:rPr>
-      </w:pPr>
-    </w:p>
-    <w:p>
-      <w:pPr>
-        <w:rPr>
-          <w:b/>
-        </w:rPr>
-      </w:pPr>
-      <w:r>
-        <w:rPr>
-          <w:b/>
-        </w:rPr>
-        <w:t>Day 9</w:t>
-      </w:r>
+    </w:p>
+    <w:p>
+      <w:pPr>
+        <w:rPr>
+          <w:b/>
+        </w:rPr>
+      </w:pPr>
+    </w:p>
+    <w:p>
+      <w:pPr>
+        <w:rPr>
+          <w:b/>
+        </w:rPr>
+      </w:pPr>
+      <w:r>
+        <w:rPr>
+          <w:b/>
+        </w:rPr>
+        <w:t xml:space="preserve">Day </w:t>
+      </w:r>
+      <w:r>
+        <w:rPr>
+          <w:b/>
+        </w:rPr>
+        <w:t>8</w:t>
+      </w:r>
+      <w:bookmarkStart w:id="0" w:name="_GoBack"/>
+      <w:bookmarkEnd w:id="0"/>
     </w:p>
     <w:p>
       <w:pPr>
@@ -1106,7 +1015,7 @@
         <w:rStyle w:val="PageNumber"/>
         <w:noProof/>
       </w:rPr>
-      <w:t>1</w:t>
+      <w:t>2</w:t>
     </w:r>
     <w:r>
       <w:rPr>

</xml_diff>